<commit_message>
added report for lab 8
</commit_message>
<xml_diff>
--- a/lab8/ИСТм-121-ИКПС-№08-Хлызова.docx
+++ b/lab8/ИСТм-121-ИКПС-№08-Хлызова.docx
@@ -14,6 +14,8 @@
           <w:spacing w:val="10"/>
         </w:rPr>
       </w:pPr>
+      <w:bookmarkStart w:id="0" w:name="_GoBack"/>
+      <w:bookmarkEnd w:id="0"/>
       <w:r>
         <w:rPr>
           <w:bCs/>
@@ -299,7 +301,7 @@
           <w:color w:val="000000"/>
           <w:sz w:val="44"/>
         </w:rPr>
-        <w:t>Технологии разработки веб-приложений</w:t>
+        <w:t>Интеграция кроссплатформенных программных систем</w:t>
       </w:r>
       <w:r>
         <w:rPr>
@@ -329,6 +331,13 @@
         </w:rPr>
         <w:t>Тема: "</w:t>
       </w:r>
+      <w:r>
+        <w:rPr>
+          <w:color w:val="000000"/>
+          <w:sz w:val="44"/>
+        </w:rPr>
+        <w:t xml:space="preserve">Разработка исполняемого бизнес-процесса на </w:t>
+      </w:r>
       <w:proofErr w:type="spellStart"/>
       <w:r>
         <w:rPr>
@@ -500,21 +509,12 @@
           <w:sz w:val="28"/>
         </w:rPr>
       </w:pPr>
-      <w:proofErr w:type="spellStart"/>
-      <w:r>
-        <w:rPr>
-          <w:color w:val="000000"/>
-          <w:sz w:val="28"/>
-        </w:rPr>
-        <w:t>Салех</w:t>
-      </w:r>
-      <w:proofErr w:type="spellEnd"/>
-      <w:r>
-        <w:rPr>
-          <w:color w:val="000000"/>
-          <w:sz w:val="28"/>
-        </w:rPr>
-        <w:t xml:space="preserve"> Х</w:t>
+      <w:r>
+        <w:rPr>
+          <w:color w:val="000000"/>
+          <w:sz w:val="28"/>
+        </w:rPr>
+        <w:t>Спирин И</w:t>
       </w:r>
       <w:r>
         <w:rPr>
@@ -528,31 +528,8 @@
           <w:color w:val="000000"/>
           <w:sz w:val="28"/>
         </w:rPr>
-        <w:t xml:space="preserve"> М</w:t>
-      </w:r>
-      <w:r>
-        <w:rPr>
-          <w:color w:val="000000"/>
-          <w:sz w:val="28"/>
-        </w:rPr>
-        <w:t>.</w:t>
-      </w:r>
-    </w:p>
-    <w:p>
-      <w:pPr>
-        <w:rPr>
-          <w:color w:val="000000"/>
-          <w:sz w:val="28"/>
-        </w:rPr>
-      </w:pPr>
-    </w:p>
-    <w:p>
-      <w:pPr>
-        <w:rPr>
-          <w:color w:val="000000"/>
-          <w:sz w:val="28"/>
-        </w:rPr>
-      </w:pPr>
+        <w:t>В.</w:t>
+      </w:r>
     </w:p>
     <w:p>
       <w:pPr>
@@ -685,7 +662,6 @@
           <w:sz w:val="28"/>
           <w:szCs w:val="28"/>
         </w:rPr>
-        <w:lastRenderedPageBreak/>
         <w:t>ЦЕЛЬ РАБОТЫ</w:t>
       </w:r>
     </w:p>
@@ -699,29 +675,13 @@
           <w:szCs w:val="28"/>
         </w:rPr>
       </w:pPr>
-      <w:bookmarkStart w:id="0" w:name="_Hlk84154412"/>
-      <w:r>
-        <w:rPr>
-          <w:sz w:val="28"/>
-          <w:szCs w:val="28"/>
-        </w:rPr>
-        <w:t xml:space="preserve">Практика использования </w:t>
-      </w:r>
-      <w:proofErr w:type="spellStart"/>
-      <w:r>
-        <w:rPr>
-          <w:sz w:val="28"/>
-          <w:szCs w:val="28"/>
-        </w:rPr>
-        <w:t>Camunda</w:t>
-      </w:r>
-      <w:proofErr w:type="spellEnd"/>
-      <w:r>
-        <w:rPr>
-          <w:sz w:val="28"/>
-          <w:szCs w:val="28"/>
-        </w:rPr>
-        <w:t xml:space="preserve"> BPM</w:t>
+      <w:bookmarkStart w:id="1" w:name="_Hlk84154412"/>
+      <w:r>
+        <w:rPr>
+          <w:sz w:val="28"/>
+          <w:szCs w:val="28"/>
+        </w:rPr>
+        <w:t>Разработка исполняемого бизнес-процесса на Camunda</w:t>
       </w:r>
       <w:r>
         <w:rPr>
@@ -731,7 +691,7 @@
         <w:t>.</w:t>
       </w:r>
     </w:p>
-    <w:bookmarkEnd w:id="0"/>
+    <w:bookmarkEnd w:id="1"/>
     <w:p>
       <w:pPr>
         <w:spacing w:after="240" w:line="360" w:lineRule="auto"/>
@@ -3019,7 +2979,7 @@
         </w:rPr>
         <w:t xml:space="preserve"> данного инструмента можно найти по ссылке: </w:t>
       </w:r>
-      <w:hyperlink r:id="rId21" w:history="1">
+      <w:hyperlink r:id="rId21" w:anchor="/" w:history="1">
         <w:r>
           <w:rPr>
             <w:rStyle w:val="a4"/>
@@ -5203,8 +5163,6 @@
         </w:rPr>
         <w:t>ВЫВОДЫ</w:t>
       </w:r>
-      <w:bookmarkStart w:id="1" w:name="_GoBack"/>
-      <w:bookmarkEnd w:id="1"/>
     </w:p>
     <w:p>
       <w:pPr>

</xml_diff>